<commit_message>
Test de commit via git bash
</commit_message>
<xml_diff>
--- a/Projet Java.docx
+++ b/Projet Java.docx
@@ -9,6 +9,11 @@
       <w:r>
         <w:t>Projet Java</w:t>
       </w:r>
+      <w:r>
+        <w:t xml:space="preserve"> test</w:t>
+      </w:r>
+      <w:bookmarkStart w:id="0" w:name="_GoBack"/>
+      <w:bookmarkEnd w:id="0"/>
     </w:p>
     <w:p/>
     <w:p>
@@ -275,6 +280,7 @@
       <w:r>
         <w:rPr>
           <w:noProof/>
+          <w:lang w:eastAsia="fr-FR"/>
         </w:rPr>
         <mc:AlternateContent>
           <mc:Choice Requires="wps">
@@ -463,6 +469,7 @@
       <w:r>
         <w:rPr>
           <w:noProof/>
+          <w:lang w:eastAsia="fr-FR"/>
         </w:rPr>
         <mc:AlternateContent>
           <mc:Choice Requires="wps">
@@ -940,8 +947,6 @@
       <w:r>
         <w:t>/ajouter</w:t>
       </w:r>
-      <w:bookmarkStart w:id="0" w:name="_GoBack"/>
-      <w:bookmarkEnd w:id="0"/>
       <w:r>
         <w:t xml:space="preserve"> des membres</w:t>
       </w:r>

</xml_diff>